<commit_message>
arreglo en domain para anadir los muros en interfaz
</commit_message>
<xml_diff>
--- a/Astah-Word/quorindor_ciclo_inicial.docx
+++ b/Astah-Word/quorindor_ciclo_inicial.docx
@@ -259,15 +259,7 @@
           <w:sz w:val="24"/>
           <w:szCs w:val="24"/>
         </w:rPr>
-        <w:t xml:space="preserve">El estado actual del proyecto tenemos casi completos, falta terminar </w:t>
-      </w:r>
-      <w:r>
-        <w:rPr>
-          <w:rFonts w:ascii="Times New Roman" w:hAnsi="Times New Roman" w:cs="Times New Roman"/>
-          <w:sz w:val="24"/>
-          <w:szCs w:val="24"/>
-        </w:rPr>
-        <w:t>La interfaz para mostrar los movimientos del usuario y añadir los puentes. Además de comenzar con las pruebas de unidad</w:t>
+        <w:t>El estado actual del proyecto tenemos casi completos, falta terminar La interfaz para mostrar los movimientos del usuario y añadir los puentes. Además de comenzar con las pruebas de unidad</w:t>
       </w:r>
     </w:p>
     <w:p>
@@ -318,15 +310,7 @@
           <w:sz w:val="24"/>
           <w:szCs w:val="24"/>
         </w:rPr>
-        <w:t>26</w:t>
-      </w:r>
-      <w:r>
-        <w:rPr>
-          <w:rFonts w:ascii="Times New Roman" w:hAnsi="Times New Roman" w:cs="Times New Roman"/>
-          <w:sz w:val="24"/>
-          <w:szCs w:val="24"/>
-        </w:rPr>
-        <w:t xml:space="preserve"> horas cada uno hombre/mujer</w:t>
+        <w:t>26 horas cada uno hombre/mujer</w:t>
       </w:r>
     </w:p>
     <w:p>
@@ -447,23 +431,7 @@
           <w:sz w:val="24"/>
           <w:szCs w:val="24"/>
         </w:rPr>
-        <w:t xml:space="preserve">El mayor problema técnico es encontrar la manera de cómo realizar </w:t>
-      </w:r>
-      <w:r>
-        <w:rPr>
-          <w:rFonts w:ascii="Times New Roman" w:hAnsi="Times New Roman" w:cs="Times New Roman"/>
-          <w:sz w:val="24"/>
-          <w:szCs w:val="24"/>
-        </w:rPr>
-        <w:t>la interfaz para poder pintar los muros</w:t>
-      </w:r>
-      <w:r>
-        <w:rPr>
-          <w:rFonts w:ascii="Times New Roman" w:hAnsi="Times New Roman" w:cs="Times New Roman"/>
-          <w:sz w:val="24"/>
-          <w:szCs w:val="24"/>
-        </w:rPr>
-        <w:t xml:space="preserve"> he intentar implementarlo. </w:t>
+        <w:t xml:space="preserve">El mayor problema técnico es encontrar la manera de cómo realizar la interfaz para poder pintar los muros he intentar implementarlo. </w:t>
       </w:r>
     </w:p>
     <w:p>
@@ -571,8 +539,352 @@
     </w:p>
     <w:p>
       <w:pPr>
-        <w:jc w:val="center"/>
-      </w:pPr>
+        <w:rPr>
+          <w:b/>
+          <w:bCs/>
+          <w:sz w:val="28"/>
+          <w:szCs w:val="28"/>
+        </w:rPr>
+      </w:pPr>
+    </w:p>
+    <w:p>
+      <w:pPr>
+        <w:rPr>
+          <w:b/>
+          <w:bCs/>
+          <w:sz w:val="28"/>
+          <w:szCs w:val="28"/>
+        </w:rPr>
+      </w:pPr>
+      <w:r>
+        <w:rPr>
+          <w:b/>
+          <w:bCs/>
+          <w:sz w:val="28"/>
+          <w:szCs w:val="28"/>
+        </w:rPr>
+        <w:t>PLANIFICACION DE LAS 4 VERSIONES:</w:t>
+      </w:r>
+    </w:p>
+    <w:p>
+      <w:pPr>
+        <w:pStyle w:val="Prrafodelista"/>
+        <w:numPr>
+          <w:ilvl w:val="0"/>
+          <w:numId w:val="4"/>
+        </w:numPr>
+        <w:rPr>
+          <w:sz w:val="24"/>
+          <w:szCs w:val="24"/>
+        </w:rPr>
+      </w:pPr>
+      <w:proofErr w:type="spellStart"/>
+      <w:r>
+        <w:rPr>
+          <w:sz w:val="24"/>
+          <w:szCs w:val="24"/>
+        </w:rPr>
+        <w:t>Version</w:t>
+      </w:r>
+      <w:proofErr w:type="spellEnd"/>
+      <w:r>
+        <w:rPr>
+          <w:sz w:val="24"/>
+          <w:szCs w:val="24"/>
+        </w:rPr>
+        <w:t xml:space="preserve"> 1: ya declarada en el </w:t>
+      </w:r>
+      <w:proofErr w:type="spellStart"/>
+      <w:r>
+        <w:rPr>
+          <w:sz w:val="24"/>
+          <w:szCs w:val="24"/>
+        </w:rPr>
+        <w:t>pdf</w:t>
+      </w:r>
+      <w:proofErr w:type="spellEnd"/>
+    </w:p>
+    <w:p>
+      <w:pPr>
+        <w:pStyle w:val="Prrafodelista"/>
+        <w:numPr>
+          <w:ilvl w:val="0"/>
+          <w:numId w:val="4"/>
+        </w:numPr>
+        <w:rPr>
+          <w:sz w:val="24"/>
+          <w:szCs w:val="24"/>
+        </w:rPr>
+      </w:pPr>
+      <w:proofErr w:type="spellStart"/>
+      <w:r>
+        <w:rPr>
+          <w:sz w:val="24"/>
+          <w:szCs w:val="24"/>
+        </w:rPr>
+        <w:t>Version</w:t>
+      </w:r>
+      <w:proofErr w:type="spellEnd"/>
+      <w:r>
+        <w:rPr>
+          <w:sz w:val="24"/>
+          <w:szCs w:val="24"/>
+        </w:rPr>
+        <w:t xml:space="preserve"> 2: ya declarada en el </w:t>
+      </w:r>
+      <w:proofErr w:type="spellStart"/>
+      <w:r>
+        <w:rPr>
+          <w:sz w:val="24"/>
+          <w:szCs w:val="24"/>
+        </w:rPr>
+        <w:t>pdf</w:t>
+      </w:r>
+      <w:proofErr w:type="spellEnd"/>
+    </w:p>
+    <w:p>
+      <w:pPr>
+        <w:pStyle w:val="Prrafodelista"/>
+        <w:numPr>
+          <w:ilvl w:val="0"/>
+          <w:numId w:val="4"/>
+        </w:numPr>
+        <w:rPr>
+          <w:sz w:val="24"/>
+          <w:szCs w:val="24"/>
+        </w:rPr>
+      </w:pPr>
+      <w:proofErr w:type="spellStart"/>
+      <w:r>
+        <w:rPr>
+          <w:sz w:val="24"/>
+          <w:szCs w:val="24"/>
+        </w:rPr>
+        <w:t>Version</w:t>
+      </w:r>
+      <w:proofErr w:type="spellEnd"/>
+      <w:r>
+        <w:rPr>
+          <w:sz w:val="24"/>
+          <w:szCs w:val="24"/>
+        </w:rPr>
+        <w:t xml:space="preserve"> 3: Completar la interfaz para la colocación de los diferentes muros y casillas especiales, los 3 tipos diferentes de jugabilidad y prueba de </w:t>
+      </w:r>
+      <w:proofErr w:type="spellStart"/>
+      <w:r>
+        <w:rPr>
+          <w:sz w:val="24"/>
+          <w:szCs w:val="24"/>
+        </w:rPr>
+        <w:t>aceptacion</w:t>
+      </w:r>
+      <w:proofErr w:type="spellEnd"/>
+    </w:p>
+    <w:p>
+      <w:pPr>
+        <w:pStyle w:val="Prrafodelista"/>
+        <w:numPr>
+          <w:ilvl w:val="0"/>
+          <w:numId w:val="4"/>
+        </w:numPr>
+        <w:rPr>
+          <w:sz w:val="24"/>
+          <w:szCs w:val="24"/>
+        </w:rPr>
+      </w:pPr>
+      <w:proofErr w:type="spellStart"/>
+      <w:r>
+        <w:rPr>
+          <w:sz w:val="24"/>
+          <w:szCs w:val="24"/>
+        </w:rPr>
+        <w:t>Version</w:t>
+      </w:r>
+      <w:proofErr w:type="spellEnd"/>
+      <w:r>
+        <w:rPr>
+          <w:sz w:val="24"/>
+          <w:szCs w:val="24"/>
+        </w:rPr>
+        <w:t xml:space="preserve"> 4: Maquinas, pruebas de unidad completas, </w:t>
+      </w:r>
+      <w:proofErr w:type="spellStart"/>
+      <w:r>
+        <w:rPr>
+          <w:sz w:val="24"/>
+          <w:szCs w:val="24"/>
+        </w:rPr>
+        <w:t>astah</w:t>
+      </w:r>
+      <w:proofErr w:type="spellEnd"/>
+      <w:r>
+        <w:rPr>
+          <w:sz w:val="24"/>
+          <w:szCs w:val="24"/>
+        </w:rPr>
+        <w:t>.</w:t>
+      </w:r>
+    </w:p>
+    <w:p>
+      <w:pPr>
+        <w:rPr>
+          <w:b/>
+          <w:bCs/>
+          <w:sz w:val="28"/>
+          <w:szCs w:val="28"/>
+        </w:rPr>
+      </w:pPr>
+      <w:r>
+        <w:rPr>
+          <w:b/>
+          <w:bCs/>
+          <w:sz w:val="28"/>
+          <w:szCs w:val="28"/>
+        </w:rPr>
+        <w:t>MINICICLOS:</w:t>
+      </w:r>
+    </w:p>
+    <w:p>
+      <w:pPr>
+        <w:pStyle w:val="Prrafodelista"/>
+        <w:numPr>
+          <w:ilvl w:val="0"/>
+          <w:numId w:val="5"/>
+        </w:numPr>
+        <w:rPr>
+          <w:sz w:val="24"/>
+          <w:szCs w:val="24"/>
+        </w:rPr>
+      </w:pPr>
+      <w:r>
+        <w:rPr>
+          <w:sz w:val="24"/>
+          <w:szCs w:val="24"/>
+        </w:rPr>
+        <w:t>Interfaz para muros</w:t>
+      </w:r>
+    </w:p>
+    <w:p>
+      <w:pPr>
+        <w:pStyle w:val="Prrafodelista"/>
+        <w:numPr>
+          <w:ilvl w:val="0"/>
+          <w:numId w:val="5"/>
+        </w:numPr>
+        <w:rPr>
+          <w:sz w:val="24"/>
+          <w:szCs w:val="24"/>
+        </w:rPr>
+      </w:pPr>
+      <w:r>
+        <w:rPr>
+          <w:sz w:val="24"/>
+          <w:szCs w:val="24"/>
+        </w:rPr>
+        <w:t>Interfaz para casillas</w:t>
+      </w:r>
+    </w:p>
+    <w:p>
+      <w:pPr>
+        <w:pStyle w:val="Prrafodelista"/>
+        <w:numPr>
+          <w:ilvl w:val="0"/>
+          <w:numId w:val="5"/>
+        </w:numPr>
+        <w:rPr>
+          <w:sz w:val="24"/>
+          <w:szCs w:val="24"/>
+        </w:rPr>
+      </w:pPr>
+      <w:r>
+        <w:rPr>
+          <w:sz w:val="24"/>
+          <w:szCs w:val="24"/>
+        </w:rPr>
+        <w:t>Interfaz para el contador en la jugabilidad</w:t>
+      </w:r>
+    </w:p>
+    <w:p>
+      <w:pPr>
+        <w:pStyle w:val="Prrafodelista"/>
+        <w:numPr>
+          <w:ilvl w:val="0"/>
+          <w:numId w:val="5"/>
+        </w:numPr>
+        <w:rPr>
+          <w:sz w:val="24"/>
+          <w:szCs w:val="24"/>
+        </w:rPr>
+      </w:pPr>
+      <w:r>
+        <w:rPr>
+          <w:sz w:val="24"/>
+          <w:szCs w:val="24"/>
+        </w:rPr>
+        <w:t>Prueba de aceptación</w:t>
+      </w:r>
+    </w:p>
+    <w:p>
+      <w:pPr>
+        <w:pStyle w:val="Prrafodelista"/>
+        <w:numPr>
+          <w:ilvl w:val="0"/>
+          <w:numId w:val="5"/>
+        </w:numPr>
+        <w:rPr>
+          <w:sz w:val="24"/>
+          <w:szCs w:val="24"/>
+        </w:rPr>
+      </w:pPr>
+      <w:r>
+        <w:rPr>
+          <w:sz w:val="24"/>
+          <w:szCs w:val="24"/>
+        </w:rPr>
+        <w:t>Prueba de unidad</w:t>
+      </w:r>
+    </w:p>
+    <w:p>
+      <w:pPr>
+        <w:pStyle w:val="Prrafodelista"/>
+        <w:numPr>
+          <w:ilvl w:val="0"/>
+          <w:numId w:val="5"/>
+        </w:numPr>
+        <w:rPr>
+          <w:sz w:val="24"/>
+          <w:szCs w:val="24"/>
+        </w:rPr>
+      </w:pPr>
+      <w:proofErr w:type="spellStart"/>
+      <w:r>
+        <w:rPr>
+          <w:sz w:val="24"/>
+          <w:szCs w:val="24"/>
+        </w:rPr>
+        <w:t>Astah</w:t>
+      </w:r>
+      <w:proofErr w:type="spellEnd"/>
+    </w:p>
+    <w:p>
+      <w:pPr>
+        <w:pStyle w:val="Prrafodelista"/>
+        <w:numPr>
+          <w:ilvl w:val="0"/>
+          <w:numId w:val="5"/>
+        </w:numPr>
+        <w:rPr>
+          <w:sz w:val="24"/>
+          <w:szCs w:val="24"/>
+        </w:rPr>
+      </w:pPr>
+      <w:r>
+        <w:rPr>
+          <w:sz w:val="24"/>
+          <w:szCs w:val="24"/>
+        </w:rPr>
+        <w:t>maquinas</w:t>
+      </w:r>
     </w:p>
     <w:sectPr>
       <w:pgSz w:w="12240" w:h="15840"/>
@@ -752,6 +1064,273 @@
       </w:pPr>
     </w:lvl>
     <w:lvl w:ilvl="8" w:tplc="240A001B">
+      <w:start w:val="1"/>
+      <w:numFmt w:val="lowerRoman"/>
+      <w:lvlText w:val="%9."/>
+      <w:lvlJc w:val="right"/>
+      <w:pPr>
+        <w:ind w:left="6480" w:hanging="180"/>
+      </w:pPr>
+    </w:lvl>
+  </w:abstractNum>
+  <w:abstractNum w:abstractNumId="2" w15:restartNumberingAfterBreak="0">
+    <w:nsid w:val="2FDB2E65"/>
+    <w:multiLevelType w:val="hybridMultilevel"/>
+    <w:tmpl w:val="5F44325A"/>
+    <w:lvl w:ilvl="0" w:tplc="240A000F">
+      <w:start w:val="1"/>
+      <w:numFmt w:val="decimal"/>
+      <w:lvlText w:val="%1."/>
+      <w:lvlJc w:val="left"/>
+      <w:pPr>
+        <w:ind w:left="720" w:hanging="360"/>
+      </w:pPr>
+      <w:rPr>
+        <w:rFonts w:hint="default"/>
+      </w:rPr>
+    </w:lvl>
+    <w:lvl w:ilvl="1" w:tplc="240A0019" w:tentative="1">
+      <w:start w:val="1"/>
+      <w:numFmt w:val="lowerLetter"/>
+      <w:lvlText w:val="%2."/>
+      <w:lvlJc w:val="left"/>
+      <w:pPr>
+        <w:ind w:left="1440" w:hanging="360"/>
+      </w:pPr>
+    </w:lvl>
+    <w:lvl w:ilvl="2" w:tplc="240A001B" w:tentative="1">
+      <w:start w:val="1"/>
+      <w:numFmt w:val="lowerRoman"/>
+      <w:lvlText w:val="%3."/>
+      <w:lvlJc w:val="right"/>
+      <w:pPr>
+        <w:ind w:left="2160" w:hanging="180"/>
+      </w:pPr>
+    </w:lvl>
+    <w:lvl w:ilvl="3" w:tplc="240A000F" w:tentative="1">
+      <w:start w:val="1"/>
+      <w:numFmt w:val="decimal"/>
+      <w:lvlText w:val="%4."/>
+      <w:lvlJc w:val="left"/>
+      <w:pPr>
+        <w:ind w:left="2880" w:hanging="360"/>
+      </w:pPr>
+    </w:lvl>
+    <w:lvl w:ilvl="4" w:tplc="240A0019" w:tentative="1">
+      <w:start w:val="1"/>
+      <w:numFmt w:val="lowerLetter"/>
+      <w:lvlText w:val="%5."/>
+      <w:lvlJc w:val="left"/>
+      <w:pPr>
+        <w:ind w:left="3600" w:hanging="360"/>
+      </w:pPr>
+    </w:lvl>
+    <w:lvl w:ilvl="5" w:tplc="240A001B" w:tentative="1">
+      <w:start w:val="1"/>
+      <w:numFmt w:val="lowerRoman"/>
+      <w:lvlText w:val="%6."/>
+      <w:lvlJc w:val="right"/>
+      <w:pPr>
+        <w:ind w:left="4320" w:hanging="180"/>
+      </w:pPr>
+    </w:lvl>
+    <w:lvl w:ilvl="6" w:tplc="240A000F" w:tentative="1">
+      <w:start w:val="1"/>
+      <w:numFmt w:val="decimal"/>
+      <w:lvlText w:val="%7."/>
+      <w:lvlJc w:val="left"/>
+      <w:pPr>
+        <w:ind w:left="5040" w:hanging="360"/>
+      </w:pPr>
+    </w:lvl>
+    <w:lvl w:ilvl="7" w:tplc="240A0019" w:tentative="1">
+      <w:start w:val="1"/>
+      <w:numFmt w:val="lowerLetter"/>
+      <w:lvlText w:val="%8."/>
+      <w:lvlJc w:val="left"/>
+      <w:pPr>
+        <w:ind w:left="5760" w:hanging="360"/>
+      </w:pPr>
+    </w:lvl>
+    <w:lvl w:ilvl="8" w:tplc="240A001B" w:tentative="1">
+      <w:start w:val="1"/>
+      <w:numFmt w:val="lowerRoman"/>
+      <w:lvlText w:val="%9."/>
+      <w:lvlJc w:val="right"/>
+      <w:pPr>
+        <w:ind w:left="6480" w:hanging="180"/>
+      </w:pPr>
+    </w:lvl>
+  </w:abstractNum>
+  <w:abstractNum w:abstractNumId="3" w15:restartNumberingAfterBreak="0">
+    <w:nsid w:val="3DD714D6"/>
+    <w:multiLevelType w:val="hybridMultilevel"/>
+    <w:tmpl w:val="8E16505C"/>
+    <w:lvl w:ilvl="0" w:tplc="240A000F">
+      <w:start w:val="1"/>
+      <w:numFmt w:val="decimal"/>
+      <w:lvlText w:val="%1."/>
+      <w:lvlJc w:val="left"/>
+      <w:pPr>
+        <w:ind w:left="720" w:hanging="360"/>
+      </w:pPr>
+      <w:rPr>
+        <w:rFonts w:hint="default"/>
+      </w:rPr>
+    </w:lvl>
+    <w:lvl w:ilvl="1" w:tplc="240A0019" w:tentative="1">
+      <w:start w:val="1"/>
+      <w:numFmt w:val="lowerLetter"/>
+      <w:lvlText w:val="%2."/>
+      <w:lvlJc w:val="left"/>
+      <w:pPr>
+        <w:ind w:left="1440" w:hanging="360"/>
+      </w:pPr>
+    </w:lvl>
+    <w:lvl w:ilvl="2" w:tplc="240A001B" w:tentative="1">
+      <w:start w:val="1"/>
+      <w:numFmt w:val="lowerRoman"/>
+      <w:lvlText w:val="%3."/>
+      <w:lvlJc w:val="right"/>
+      <w:pPr>
+        <w:ind w:left="2160" w:hanging="180"/>
+      </w:pPr>
+    </w:lvl>
+    <w:lvl w:ilvl="3" w:tplc="240A000F" w:tentative="1">
+      <w:start w:val="1"/>
+      <w:numFmt w:val="decimal"/>
+      <w:lvlText w:val="%4."/>
+      <w:lvlJc w:val="left"/>
+      <w:pPr>
+        <w:ind w:left="2880" w:hanging="360"/>
+      </w:pPr>
+    </w:lvl>
+    <w:lvl w:ilvl="4" w:tplc="240A0019" w:tentative="1">
+      <w:start w:val="1"/>
+      <w:numFmt w:val="lowerLetter"/>
+      <w:lvlText w:val="%5."/>
+      <w:lvlJc w:val="left"/>
+      <w:pPr>
+        <w:ind w:left="3600" w:hanging="360"/>
+      </w:pPr>
+    </w:lvl>
+    <w:lvl w:ilvl="5" w:tplc="240A001B" w:tentative="1">
+      <w:start w:val="1"/>
+      <w:numFmt w:val="lowerRoman"/>
+      <w:lvlText w:val="%6."/>
+      <w:lvlJc w:val="right"/>
+      <w:pPr>
+        <w:ind w:left="4320" w:hanging="180"/>
+      </w:pPr>
+    </w:lvl>
+    <w:lvl w:ilvl="6" w:tplc="240A000F" w:tentative="1">
+      <w:start w:val="1"/>
+      <w:numFmt w:val="decimal"/>
+      <w:lvlText w:val="%7."/>
+      <w:lvlJc w:val="left"/>
+      <w:pPr>
+        <w:ind w:left="5040" w:hanging="360"/>
+      </w:pPr>
+    </w:lvl>
+    <w:lvl w:ilvl="7" w:tplc="240A0019" w:tentative="1">
+      <w:start w:val="1"/>
+      <w:numFmt w:val="lowerLetter"/>
+      <w:lvlText w:val="%8."/>
+      <w:lvlJc w:val="left"/>
+      <w:pPr>
+        <w:ind w:left="5760" w:hanging="360"/>
+      </w:pPr>
+    </w:lvl>
+    <w:lvl w:ilvl="8" w:tplc="240A001B" w:tentative="1">
+      <w:start w:val="1"/>
+      <w:numFmt w:val="lowerRoman"/>
+      <w:lvlText w:val="%9."/>
+      <w:lvlJc w:val="right"/>
+      <w:pPr>
+        <w:ind w:left="6480" w:hanging="180"/>
+      </w:pPr>
+    </w:lvl>
+  </w:abstractNum>
+  <w:abstractNum w:abstractNumId="4" w15:restartNumberingAfterBreak="0">
+    <w:nsid w:val="3EEC19C3"/>
+    <w:multiLevelType w:val="hybridMultilevel"/>
+    <w:tmpl w:val="C9707340"/>
+    <w:lvl w:ilvl="0" w:tplc="240A000F">
+      <w:start w:val="1"/>
+      <w:numFmt w:val="decimal"/>
+      <w:lvlText w:val="%1."/>
+      <w:lvlJc w:val="left"/>
+      <w:pPr>
+        <w:ind w:left="720" w:hanging="360"/>
+      </w:pPr>
+      <w:rPr>
+        <w:rFonts w:hint="default"/>
+      </w:rPr>
+    </w:lvl>
+    <w:lvl w:ilvl="1" w:tplc="240A0019" w:tentative="1">
+      <w:start w:val="1"/>
+      <w:numFmt w:val="lowerLetter"/>
+      <w:lvlText w:val="%2."/>
+      <w:lvlJc w:val="left"/>
+      <w:pPr>
+        <w:ind w:left="1440" w:hanging="360"/>
+      </w:pPr>
+    </w:lvl>
+    <w:lvl w:ilvl="2" w:tplc="240A001B" w:tentative="1">
+      <w:start w:val="1"/>
+      <w:numFmt w:val="lowerRoman"/>
+      <w:lvlText w:val="%3."/>
+      <w:lvlJc w:val="right"/>
+      <w:pPr>
+        <w:ind w:left="2160" w:hanging="180"/>
+      </w:pPr>
+    </w:lvl>
+    <w:lvl w:ilvl="3" w:tplc="240A000F" w:tentative="1">
+      <w:start w:val="1"/>
+      <w:numFmt w:val="decimal"/>
+      <w:lvlText w:val="%4."/>
+      <w:lvlJc w:val="left"/>
+      <w:pPr>
+        <w:ind w:left="2880" w:hanging="360"/>
+      </w:pPr>
+    </w:lvl>
+    <w:lvl w:ilvl="4" w:tplc="240A0019" w:tentative="1">
+      <w:start w:val="1"/>
+      <w:numFmt w:val="lowerLetter"/>
+      <w:lvlText w:val="%5."/>
+      <w:lvlJc w:val="left"/>
+      <w:pPr>
+        <w:ind w:left="3600" w:hanging="360"/>
+      </w:pPr>
+    </w:lvl>
+    <w:lvl w:ilvl="5" w:tplc="240A001B" w:tentative="1">
+      <w:start w:val="1"/>
+      <w:numFmt w:val="lowerRoman"/>
+      <w:lvlText w:val="%6."/>
+      <w:lvlJc w:val="right"/>
+      <w:pPr>
+        <w:ind w:left="4320" w:hanging="180"/>
+      </w:pPr>
+    </w:lvl>
+    <w:lvl w:ilvl="6" w:tplc="240A000F" w:tentative="1">
+      <w:start w:val="1"/>
+      <w:numFmt w:val="decimal"/>
+      <w:lvlText w:val="%7."/>
+      <w:lvlJc w:val="left"/>
+      <w:pPr>
+        <w:ind w:left="5040" w:hanging="360"/>
+      </w:pPr>
+    </w:lvl>
+    <w:lvl w:ilvl="7" w:tplc="240A0019" w:tentative="1">
+      <w:start w:val="1"/>
+      <w:numFmt w:val="lowerLetter"/>
+      <w:lvlText w:val="%8."/>
+      <w:lvlJc w:val="left"/>
+      <w:pPr>
+        <w:ind w:left="5760" w:hanging="360"/>
+      </w:pPr>
+    </w:lvl>
+    <w:lvl w:ilvl="8" w:tplc="240A001B" w:tentative="1">
       <w:start w:val="1"/>
       <w:numFmt w:val="lowerRoman"/>
       <w:lvlText w:val="%9."/>
@@ -793,6 +1372,15 @@
     <w:lvlOverride w:ilvl="8">
       <w:startOverride w:val="1"/>
     </w:lvlOverride>
+  </w:num>
+  <w:num w:numId="3" w16cid:durableId="1428380652">
+    <w:abstractNumId w:val="3"/>
+  </w:num>
+  <w:num w:numId="4" w16cid:durableId="2072076578">
+    <w:abstractNumId w:val="2"/>
+  </w:num>
+  <w:num w:numId="5" w16cid:durableId="1695813591">
+    <w:abstractNumId w:val="4"/>
   </w:num>
 </w:numbering>
 </file>
@@ -2036,20 +2624,20 @@
 </file>
 
 <file path=customXml/item1.xml><?xml version="1.0" encoding="utf-8"?>
-<p:properties xmlns:p="http://schemas.microsoft.com/office/2006/metadata/properties" xmlns:xsi="http://www.w3.org/2001/XMLSchema-instance" xmlns:pc="http://schemas.microsoft.com/office/infopath/2007/PartnerControls">
-  <documentManagement>
-    <_activity xmlns="c013b157-f355-45ce-93fd-a3645bb08230" xsi:nil="true"/>
-  </documentManagement>
-</p:properties>
-</file>
-
-<file path=customXml/item2.xml><?xml version="1.0" encoding="utf-8"?>
 <?mso-contentType ?>
 <FormTemplates xmlns="http://schemas.microsoft.com/sharepoint/v3/contenttype/forms">
   <Display>DocumentLibraryForm</Display>
   <Edit>DocumentLibraryForm</Edit>
   <New>DocumentLibraryForm</New>
 </FormTemplates>
+</file>
+
+<file path=customXml/item2.xml><?xml version="1.0" encoding="utf-8"?>
+<p:properties xmlns:p="http://schemas.microsoft.com/office/2006/metadata/properties" xmlns:xsi="http://www.w3.org/2001/XMLSchema-instance" xmlns:pc="http://schemas.microsoft.com/office/infopath/2007/PartnerControls">
+  <documentManagement>
+    <_activity xmlns="c013b157-f355-45ce-93fd-a3645bb08230" xsi:nil="true"/>
+  </documentManagement>
+</p:properties>
 </file>
 
 <file path=customXml/item3.xml><?xml version="1.0" encoding="utf-8"?>
@@ -2268,19 +2856,19 @@
 </file>
 
 <file path=customXml/itemProps1.xml><?xml version="1.0" encoding="utf-8"?>
+<ds:datastoreItem xmlns:ds="http://schemas.openxmlformats.org/officeDocument/2006/customXml" ds:itemID="{C4D60C59-18D2-481F-9D27-066A844AE239}">
+  <ds:schemaRefs>
+    <ds:schemaRef ds:uri="http://schemas.microsoft.com/sharepoint/v3/contenttype/forms"/>
+  </ds:schemaRefs>
+</ds:datastoreItem>
+</file>
+
+<file path=customXml/itemProps2.xml><?xml version="1.0" encoding="utf-8"?>
 <ds:datastoreItem xmlns:ds="http://schemas.openxmlformats.org/officeDocument/2006/customXml" ds:itemID="{7A7791D6-CDF5-41E7-BA4C-5598C9F857AC}">
   <ds:schemaRefs>
     <ds:schemaRef ds:uri="http://schemas.microsoft.com/office/2006/metadata/properties"/>
     <ds:schemaRef ds:uri="http://schemas.microsoft.com/office/infopath/2007/PartnerControls"/>
     <ds:schemaRef ds:uri="c013b157-f355-45ce-93fd-a3645bb08230"/>
-  </ds:schemaRefs>
-</ds:datastoreItem>
-</file>
-
-<file path=customXml/itemProps2.xml><?xml version="1.0" encoding="utf-8"?>
-<ds:datastoreItem xmlns:ds="http://schemas.openxmlformats.org/officeDocument/2006/customXml" ds:itemID="{C4D60C59-18D2-481F-9D27-066A844AE239}">
-  <ds:schemaRefs>
-    <ds:schemaRef ds:uri="http://schemas.microsoft.com/sharepoint/v3/contenttype/forms"/>
   </ds:schemaRefs>
 </ds:datastoreItem>
 </file>

</xml_diff>